<commit_message>
Correções nas páginas e criação da aba Filmes
</commit_message>
<xml_diff>
--- a/Arquivos Requisitos Projeto/Maurílio.docx
+++ b/Arquivos Requisitos Projeto/Maurílio.docx
@@ -301,6 +301,8 @@
         </w:rPr>
         <w:t>Parágrafo (p)</w:t>
       </w:r>
+      <w:bookmarkStart w:id="0" w:name="_GoBack"/>
+      <w:bookmarkEnd w:id="0"/>
     </w:p>
     <w:p>
       <w:pPr>
@@ -1054,6 +1056,164 @@
           <w:sz w:val="24"/>
         </w:rPr>
       </w:pPr>
+      <w:r>
+        <w:rPr>
+          <w:rFonts w:ascii="Times New Roman" w:hAnsi="Times New Roman" w:cs="Times New Roman"/>
+          <w:sz w:val="24"/>
+        </w:rPr>
+        <w:t>Todas as páginas deverão ter:</w:t>
+      </w:r>
+    </w:p>
+    <w:p>
+      <w:pPr>
+        <w:pStyle w:val="PargrafodaLista"/>
+        <w:numPr>
+          <w:ilvl w:val="0"/>
+          <w:numId w:val="3"/>
+        </w:numPr>
+        <w:jc w:val="both"/>
+        <w:rPr>
+          <w:rFonts w:ascii="Times New Roman" w:hAnsi="Times New Roman" w:cs="Times New Roman"/>
+          <w:sz w:val="24"/>
+        </w:rPr>
+      </w:pPr>
+      <w:r>
+        <w:rPr>
+          <w:rFonts w:ascii="Times New Roman" w:hAnsi="Times New Roman" w:cs="Times New Roman"/>
+          <w:sz w:val="24"/>
+        </w:rPr>
+        <w:t>Links Internos;</w:t>
+      </w:r>
+    </w:p>
+    <w:p>
+      <w:pPr>
+        <w:pStyle w:val="PargrafodaLista"/>
+        <w:numPr>
+          <w:ilvl w:val="0"/>
+          <w:numId w:val="3"/>
+        </w:numPr>
+        <w:jc w:val="both"/>
+        <w:rPr>
+          <w:rFonts w:ascii="Times New Roman" w:hAnsi="Times New Roman" w:cs="Times New Roman"/>
+          <w:sz w:val="24"/>
+        </w:rPr>
+      </w:pPr>
+      <w:r>
+        <w:rPr>
+          <w:rFonts w:ascii="Times New Roman" w:hAnsi="Times New Roman" w:cs="Times New Roman"/>
+          <w:sz w:val="24"/>
+        </w:rPr>
+        <w:t>Links para a página (com exceção da index);</w:t>
+      </w:r>
+    </w:p>
+    <w:p>
+      <w:pPr>
+        <w:pStyle w:val="PargrafodaLista"/>
+        <w:numPr>
+          <w:ilvl w:val="0"/>
+          <w:numId w:val="3"/>
+        </w:numPr>
+        <w:jc w:val="both"/>
+        <w:rPr>
+          <w:rFonts w:ascii="Times New Roman" w:hAnsi="Times New Roman" w:cs="Times New Roman"/>
+          <w:sz w:val="24"/>
+        </w:rPr>
+      </w:pPr>
+      <w:r>
+        <w:rPr>
+          <w:rFonts w:ascii="Times New Roman" w:hAnsi="Times New Roman" w:cs="Times New Roman"/>
+          <w:sz w:val="24"/>
+        </w:rPr>
+        <w:t>Links externos;</w:t>
+      </w:r>
+    </w:p>
+    <w:p>
+      <w:pPr>
+        <w:pStyle w:val="PargrafodaLista"/>
+        <w:numPr>
+          <w:ilvl w:val="0"/>
+          <w:numId w:val="3"/>
+        </w:numPr>
+        <w:jc w:val="both"/>
+        <w:rPr>
+          <w:rFonts w:ascii="Times New Roman" w:hAnsi="Times New Roman" w:cs="Times New Roman"/>
+          <w:sz w:val="24"/>
+        </w:rPr>
+      </w:pPr>
+      <w:r>
+        <w:rPr>
+          <w:rFonts w:ascii="Times New Roman" w:hAnsi="Times New Roman" w:cs="Times New Roman"/>
+          <w:sz w:val="24"/>
+        </w:rPr>
+        <w:t>Informação em Texto;</w:t>
+      </w:r>
+    </w:p>
+    <w:p>
+      <w:pPr>
+        <w:pStyle w:val="PargrafodaLista"/>
+        <w:numPr>
+          <w:ilvl w:val="0"/>
+          <w:numId w:val="3"/>
+        </w:numPr>
+        <w:jc w:val="both"/>
+        <w:rPr>
+          <w:rFonts w:ascii="Times New Roman" w:hAnsi="Times New Roman" w:cs="Times New Roman"/>
+          <w:sz w:val="24"/>
+        </w:rPr>
+      </w:pPr>
+      <w:r>
+        <w:rPr>
+          <w:rFonts w:ascii="Times New Roman" w:hAnsi="Times New Roman" w:cs="Times New Roman"/>
+          <w:sz w:val="24"/>
+        </w:rPr>
+        <w:t xml:space="preserve">Imagens, vídeos, tabelas, listas, </w:t>
+      </w:r>
+      <w:proofErr w:type="spellStart"/>
+      <w:r>
+        <w:rPr>
+          <w:rFonts w:ascii="Times New Roman" w:hAnsi="Times New Roman" w:cs="Times New Roman"/>
+          <w:sz w:val="24"/>
+        </w:rPr>
+        <w:t>etc</w:t>
+      </w:r>
+      <w:proofErr w:type="spellEnd"/>
+      <w:r>
+        <w:rPr>
+          <w:rFonts w:ascii="Times New Roman" w:hAnsi="Times New Roman" w:cs="Times New Roman"/>
+          <w:sz w:val="24"/>
+        </w:rPr>
+        <w:t>;</w:t>
+      </w:r>
+    </w:p>
+    <w:p>
+      <w:pPr>
+        <w:pStyle w:val="PargrafodaLista"/>
+        <w:numPr>
+          <w:ilvl w:val="0"/>
+          <w:numId w:val="3"/>
+        </w:numPr>
+        <w:jc w:val="both"/>
+        <w:rPr>
+          <w:rFonts w:ascii="Times New Roman" w:hAnsi="Times New Roman" w:cs="Times New Roman"/>
+          <w:sz w:val="24"/>
+        </w:rPr>
+      </w:pPr>
+      <w:r>
+        <w:rPr>
+          <w:rFonts w:ascii="Times New Roman" w:hAnsi="Times New Roman" w:cs="Times New Roman"/>
+          <w:sz w:val="24"/>
+        </w:rPr>
+        <w:t>Estilização em CSS</w:t>
+      </w:r>
+    </w:p>
+    <w:p>
+      <w:pPr>
+        <w:jc w:val="both"/>
+        <w:rPr>
+          <w:rFonts w:ascii="Times New Roman" w:hAnsi="Times New Roman" w:cs="Times New Roman"/>
+          <w:sz w:val="24"/>
+        </w:rPr>
+      </w:pPr>
     </w:p>
     <w:p>
       <w:pPr>
@@ -1070,17 +1230,7 @@
           <w:b/>
           <w:sz w:val="24"/>
         </w:rPr>
-        <w:t>NOVAS INFORMAÇÕES SERÃ</w:t>
-      </w:r>
-      <w:bookmarkStart w:id="0" w:name="_GoBack"/>
-      <w:bookmarkEnd w:id="0"/>
-      <w:r>
-        <w:rPr>
-          <w:rFonts w:ascii="Times New Roman" w:hAnsi="Times New Roman" w:cs="Times New Roman"/>
-          <w:b/>
-          <w:sz w:val="24"/>
-        </w:rPr>
-        <w:t xml:space="preserve">O ADICIONADAS A ESTE ARQUIVO PARA SEREM ENTREGUES NA AEP </w:t>
+        <w:t xml:space="preserve">NOVAS INFORMAÇÕES SERÃO ADICIONADAS A ESTE ARQUIVO PARA SEREM ENTREGUES NA AEP </w:t>
       </w:r>
       <w:r>
         <w:rPr>
@@ -1235,6 +1385,119 @@
     </w:lvl>
   </w:abstractNum>
   <w:abstractNum w:abstractNumId="1" w15:restartNumberingAfterBreak="0">
+    <w:nsid w:val="69401672"/>
+    <w:multiLevelType w:val="hybridMultilevel"/>
+    <w:tmpl w:val="B4769046"/>
+    <w:lvl w:ilvl="0" w:tplc="04160001">
+      <w:start w:val="1"/>
+      <w:numFmt w:val="bullet"/>
+      <w:lvlText w:val=""/>
+      <w:lvlJc w:val="left"/>
+      <w:pPr>
+        <w:ind w:left="720" w:hanging="360"/>
+      </w:pPr>
+      <w:rPr>
+        <w:rFonts w:ascii="Symbol" w:hAnsi="Symbol" w:hint="default"/>
+      </w:rPr>
+    </w:lvl>
+    <w:lvl w:ilvl="1" w:tplc="04160003" w:tentative="1">
+      <w:start w:val="1"/>
+      <w:numFmt w:val="bullet"/>
+      <w:lvlText w:val="o"/>
+      <w:lvlJc w:val="left"/>
+      <w:pPr>
+        <w:ind w:left="1440" w:hanging="360"/>
+      </w:pPr>
+      <w:rPr>
+        <w:rFonts w:ascii="Courier New" w:hAnsi="Courier New" w:cs="Courier New" w:hint="default"/>
+      </w:rPr>
+    </w:lvl>
+    <w:lvl w:ilvl="2" w:tplc="04160005" w:tentative="1">
+      <w:start w:val="1"/>
+      <w:numFmt w:val="bullet"/>
+      <w:lvlText w:val=""/>
+      <w:lvlJc w:val="left"/>
+      <w:pPr>
+        <w:ind w:left="2160" w:hanging="360"/>
+      </w:pPr>
+      <w:rPr>
+        <w:rFonts w:ascii="Wingdings" w:hAnsi="Wingdings" w:hint="default"/>
+      </w:rPr>
+    </w:lvl>
+    <w:lvl w:ilvl="3" w:tplc="04160001" w:tentative="1">
+      <w:start w:val="1"/>
+      <w:numFmt w:val="bullet"/>
+      <w:lvlText w:val=""/>
+      <w:lvlJc w:val="left"/>
+      <w:pPr>
+        <w:ind w:left="2880" w:hanging="360"/>
+      </w:pPr>
+      <w:rPr>
+        <w:rFonts w:ascii="Symbol" w:hAnsi="Symbol" w:hint="default"/>
+      </w:rPr>
+    </w:lvl>
+    <w:lvl w:ilvl="4" w:tplc="04160003" w:tentative="1">
+      <w:start w:val="1"/>
+      <w:numFmt w:val="bullet"/>
+      <w:lvlText w:val="o"/>
+      <w:lvlJc w:val="left"/>
+      <w:pPr>
+        <w:ind w:left="3600" w:hanging="360"/>
+      </w:pPr>
+      <w:rPr>
+        <w:rFonts w:ascii="Courier New" w:hAnsi="Courier New" w:cs="Courier New" w:hint="default"/>
+      </w:rPr>
+    </w:lvl>
+    <w:lvl w:ilvl="5" w:tplc="04160005" w:tentative="1">
+      <w:start w:val="1"/>
+      <w:numFmt w:val="bullet"/>
+      <w:lvlText w:val=""/>
+      <w:lvlJc w:val="left"/>
+      <w:pPr>
+        <w:ind w:left="4320" w:hanging="360"/>
+      </w:pPr>
+      <w:rPr>
+        <w:rFonts w:ascii="Wingdings" w:hAnsi="Wingdings" w:hint="default"/>
+      </w:rPr>
+    </w:lvl>
+    <w:lvl w:ilvl="6" w:tplc="04160001" w:tentative="1">
+      <w:start w:val="1"/>
+      <w:numFmt w:val="bullet"/>
+      <w:lvlText w:val=""/>
+      <w:lvlJc w:val="left"/>
+      <w:pPr>
+        <w:ind w:left="5040" w:hanging="360"/>
+      </w:pPr>
+      <w:rPr>
+        <w:rFonts w:ascii="Symbol" w:hAnsi="Symbol" w:hint="default"/>
+      </w:rPr>
+    </w:lvl>
+    <w:lvl w:ilvl="7" w:tplc="04160003" w:tentative="1">
+      <w:start w:val="1"/>
+      <w:numFmt w:val="bullet"/>
+      <w:lvlText w:val="o"/>
+      <w:lvlJc w:val="left"/>
+      <w:pPr>
+        <w:ind w:left="5760" w:hanging="360"/>
+      </w:pPr>
+      <w:rPr>
+        <w:rFonts w:ascii="Courier New" w:hAnsi="Courier New" w:cs="Courier New" w:hint="default"/>
+      </w:rPr>
+    </w:lvl>
+    <w:lvl w:ilvl="8" w:tplc="04160005" w:tentative="1">
+      <w:start w:val="1"/>
+      <w:numFmt w:val="bullet"/>
+      <w:lvlText w:val=""/>
+      <w:lvlJc w:val="left"/>
+      <w:pPr>
+        <w:ind w:left="6480" w:hanging="360"/>
+      </w:pPr>
+      <w:rPr>
+        <w:rFonts w:ascii="Wingdings" w:hAnsi="Wingdings" w:hint="default"/>
+      </w:rPr>
+    </w:lvl>
+  </w:abstractNum>
+  <w:abstractNum w:abstractNumId="2" w15:restartNumberingAfterBreak="0">
     <w:nsid w:val="73705EB1"/>
     <w:multiLevelType w:val="hybridMultilevel"/>
     <w:tmpl w:val="CB88AD5E"/>
@@ -1351,6 +1614,9 @@
     <w:abstractNumId w:val="0"/>
   </w:num>
   <w:num w:numId="2">
+    <w:abstractNumId w:val="2"/>
+  </w:num>
+  <w:num w:numId="3">
     <w:abstractNumId w:val="1"/>
   </w:num>
 </w:numbering>

</xml_diff>